<commit_message>
Backing up comp files and website to prevent hours of crying in the future
</commit_message>
<xml_diff>
--- a/Senior/Fall/MATH320/Homework Template.docx
+++ b/Senior/Fall/MATH320/Homework Template.docx
@@ -122,7 +122,6 @@
         <w:tab w:val="right" w:pos="7200"/>
       </w:tabs>
       <w:rPr>
-        <w:b/>
         <w:sz w:val="24"/>
       </w:rPr>
     </w:pPr>
@@ -145,6 +144,18 @@
         <w:sz w:val="24"/>
       </w:rPr>
       <w:t>V</w:t>
+    </w:r>
+    <w:r>
+      <w:rPr>
+        <w:sz w:val="24"/>
+      </w:rPr>
+      <w:t>I</w:t>
+    </w:r>
+    <w:r>
+      <w:rPr>
+        <w:sz w:val="24"/>
+      </w:rPr>
+      <w:t>I</w:t>
     </w:r>
     <w:r>
       <w:rPr>

</xml_diff>